<commit_message>
chore: added updated resume
</commit_message>
<xml_diff>
--- a/doc/Janette Campbell Resume.docx
+++ b/doc/Janette Campbell Resume.docx
@@ -35,23 +35,7 @@
             <w:color w:val="1155CC"/>
             <w:u w:val="single"/>
           </w:rPr>
-          <w:t>linkedin.com/in/</w:t>
-        </w:r>
-        <w:proofErr w:type="spellStart"/>
-        <w:r>
-          <w:rPr>
-            <w:color w:val="1155CC"/>
-            <w:u w:val="single"/>
-          </w:rPr>
-          <w:t>janettecampbell</w:t>
-        </w:r>
-        <w:proofErr w:type="spellEnd"/>
-        <w:r>
-          <w:rPr>
-            <w:color w:val="1155CC"/>
-            <w:u w:val="single"/>
-          </w:rPr>
-          <w:t>/</w:t>
+          <w:t>linkedin.com/in/janettecampbell/</w:t>
         </w:r>
       </w:hyperlink>
       <w:r>
@@ -260,15 +244,25 @@
         </w:pBdr>
       </w:pPr>
       <w:r>
-        <w:t xml:space="preserve">Responsive Web Design Certification | </w:t>
+        <w:t>Responsive Web Design Certification | freeCodeCamp 2021</w:t>
       </w:r>
-      <w:proofErr w:type="spellStart"/>
+    </w:p>
+    <w:p>
+      <w:pPr>
+        <w:numPr>
+          <w:ilvl w:val="0"/>
+          <w:numId w:val="1"/>
+        </w:numPr>
+        <w:pBdr>
+          <w:top w:val="nil"/>
+          <w:left w:val="nil"/>
+          <w:bottom w:val="nil"/>
+          <w:right w:val="nil"/>
+          <w:between w:val="nil"/>
+        </w:pBdr>
+      </w:pPr>
       <w:r>
-        <w:t>freeCodeCamp</w:t>
-      </w:r>
-      <w:proofErr w:type="spellEnd"/>
-      <w:r>
-        <w:t xml:space="preserve"> 2021</w:t>
+        <w:t>Software Engineering | Per Scholas 2022</w:t>
       </w:r>
     </w:p>
     <w:p>
@@ -345,24 +339,6 @@
       <w:r>
         <w:t>Education</w:t>
       </w:r>
-    </w:p>
-    <w:p>
-      <w:pPr>
-        <w:pStyle w:val="Heading2"/>
-        <w:rPr>
-          <w:b w:val="0"/>
-          <w:color w:val="404040"/>
-        </w:rPr>
-      </w:pPr>
-      <w:r>
-        <w:t>Software Engineering | 2022 | Perscholas</w:t>
-      </w:r>
-    </w:p>
-    <w:p>
-      <w:pPr>
-        <w:spacing w:after="80"/>
-        <w:ind w:left="360"/>
-      </w:pPr>
     </w:p>
     <w:p>
       <w:pPr>

</xml_diff>